<commit_message>
Fixes on exercise document for GROUP BY
</commit_message>
<xml_diff>
--- a/Courses/Software-Sciences/Module-3-Databases-New/12-Group-and-Aggregate-Functions/12-Group-and-Aggregate-Functions-Exercise.docx
+++ b/Courses/Software-Sciences/Module-3-Databases-New/12-Group-and-Aggregate-Functions/12-Group-and-Aggregate-Functions-Exercise.docx
@@ -189,6 +189,7 @@
         </w:rPr>
         <w:t>.</w:t>
       </w:r>
+      <w:proofErr w:type="spellStart"/>
       <w:r>
         <w:rPr>
           <w:b/>
@@ -196,6 +197,7 @@
         </w:rPr>
         <w:t>sql</w:t>
       </w:r>
+      <w:proofErr w:type="spellEnd"/>
       <w:r>
         <w:rPr>
           <w:lang w:val="ru-RU"/>
@@ -744,290 +746,476 @@
         <w:t>-</w:t>
       </w:r>
       <w:r>
-        <w:t>висок връх и надморска височина по държави</w:t>
+        <w:t xml:space="preserve">висок връх и надморска височина по </w:t>
+      </w:r>
+      <w:r>
+        <w:t>континенти</w:t>
       </w:r>
     </w:p>
     <w:p>
       <w:pPr>
-        <w:rPr>
-          <w:lang w:val="bg-BG"/>
-        </w:rPr>
-      </w:pPr>
-      <w:r>
-        <w:rPr>
-          <w:lang w:val="bg-BG"/>
-        </w:rPr>
-        <w:t xml:space="preserve">За всяка </w:t>
-      </w:r>
-      <w:r>
-        <w:rPr>
-          <w:b/>
-          <w:lang w:val="bg-BG"/>
-        </w:rPr>
-        <w:t>държава</w:t>
-      </w:r>
-      <w:r>
-        <w:rPr>
-          <w:lang w:val="bg-BG"/>
-        </w:rPr>
-        <w:t xml:space="preserve"> намерете </w:t>
-      </w:r>
-      <w:r>
-        <w:rPr>
-          <w:b/>
-          <w:lang w:val="bg-BG"/>
-        </w:rPr>
-        <w:t>името</w:t>
-      </w:r>
-      <w:r>
-        <w:rPr>
-          <w:lang w:val="bg-BG"/>
-        </w:rPr>
-        <w:t xml:space="preserve"> и </w:t>
-      </w:r>
-      <w:r>
-        <w:rPr>
-          <w:b/>
-          <w:lang w:val="bg-BG"/>
-        </w:rPr>
-        <w:t>надморската височина</w:t>
-      </w:r>
-      <w:r>
-        <w:rPr>
+        <w:pStyle w:val="Heading3"/>
+        <w:rPr>
+          <w:rFonts w:eastAsiaTheme="minorHAnsi" w:cstheme="minorBidi"/>
+          <w:b w:val="0"/>
+          <w:color w:val="auto"/>
+          <w:sz w:val="22"/>
+          <w:szCs w:val="22"/>
+          <w:lang w:val="bg-BG"/>
+        </w:rPr>
+      </w:pPr>
+      <w:r>
+        <w:rPr>
+          <w:rFonts w:eastAsiaTheme="minorHAnsi" w:cstheme="minorBidi"/>
+          <w:b w:val="0"/>
+          <w:color w:val="auto"/>
+          <w:sz w:val="22"/>
+          <w:szCs w:val="22"/>
+          <w:lang w:val="bg-BG"/>
+        </w:rPr>
+        <w:t xml:space="preserve">Напишете </w:t>
+      </w:r>
+      <w:r>
+        <w:rPr>
+          <w:rFonts w:eastAsiaTheme="minorHAnsi" w:cstheme="minorBidi"/>
+          <w:bCs/>
+          <w:color w:val="auto"/>
+          <w:sz w:val="22"/>
+          <w:szCs w:val="22"/>
+          <w:lang w:val="bg-BG"/>
+        </w:rPr>
+        <w:t>SQL</w:t>
+      </w:r>
+      <w:r>
+        <w:rPr>
+          <w:rFonts w:eastAsiaTheme="minorHAnsi" w:cstheme="minorBidi"/>
+          <w:b w:val="0"/>
+          <w:color w:val="auto"/>
+          <w:sz w:val="22"/>
+          <w:szCs w:val="22"/>
+          <w:lang w:val="bg-BG"/>
+        </w:rPr>
+        <w:t xml:space="preserve"> заявка, която извлича следната информация: </w:t>
+      </w:r>
+    </w:p>
+    <w:p>
+      <w:pPr>
+        <w:pStyle w:val="Heading3"/>
+        <w:numPr>
+          <w:ilvl w:val="0"/>
+          <w:numId w:val="48"/>
+        </w:numPr>
+        <w:rPr>
+          <w:rFonts w:eastAsiaTheme="minorHAnsi" w:cstheme="minorBidi"/>
+          <w:b w:val="0"/>
+          <w:color w:val="auto"/>
+          <w:sz w:val="22"/>
+          <w:szCs w:val="22"/>
+          <w:lang w:val="bg-BG"/>
+        </w:rPr>
+      </w:pPr>
+      <w:r>
+        <w:rPr>
+          <w:rFonts w:eastAsiaTheme="minorHAnsi" w:cstheme="minorBidi"/>
+          <w:bCs/>
+          <w:color w:val="auto"/>
+          <w:sz w:val="22"/>
+          <w:szCs w:val="22"/>
+          <w:lang w:val="bg-BG"/>
+        </w:rPr>
+        <w:t>Име</w:t>
+      </w:r>
+      <w:r>
+        <w:rPr>
+          <w:rFonts w:eastAsiaTheme="minorHAnsi" w:cstheme="minorBidi"/>
+          <w:b w:val="0"/>
+          <w:color w:val="auto"/>
+          <w:sz w:val="22"/>
+          <w:szCs w:val="22"/>
           <w:lang w:val="bg-BG"/>
         </w:rPr>
         <w:t xml:space="preserve"> на </w:t>
       </w:r>
       <w:r>
         <w:rPr>
-          <w:b/>
-          <w:lang w:val="bg-BG"/>
-        </w:rPr>
-        <w:t>най</w:t>
-      </w:r>
-      <w:r>
-        <w:rPr>
-          <w:b/>
-          <w:lang w:val="ru-RU"/>
-        </w:rPr>
-        <w:t>-</w:t>
-      </w:r>
-      <w:r>
-        <w:rPr>
-          <w:b/>
-          <w:lang w:val="bg-BG"/>
-        </w:rPr>
-        <w:t>високия връх</w:t>
-      </w:r>
-      <w:r>
-        <w:rPr>
-          <w:b/>
-          <w:lang w:val="ru-RU"/>
+          <w:rFonts w:eastAsiaTheme="minorHAnsi" w:cstheme="minorBidi"/>
+          <w:bCs/>
+          <w:color w:val="auto"/>
+          <w:sz w:val="22"/>
+          <w:szCs w:val="22"/>
+          <w:lang w:val="bg-BG"/>
+        </w:rPr>
+        <w:t>най-високия</w:t>
+      </w:r>
+      <w:r>
+        <w:rPr>
+          <w:rFonts w:eastAsiaTheme="minorHAnsi" w:cstheme="minorBidi"/>
+          <w:b w:val="0"/>
+          <w:color w:val="auto"/>
+          <w:sz w:val="22"/>
+          <w:szCs w:val="22"/>
+          <w:lang w:val="bg-BG"/>
         </w:rPr>
         <w:t xml:space="preserve"> </w:t>
       </w:r>
       <w:r>
         <w:rPr>
+          <w:rFonts w:eastAsiaTheme="minorHAnsi" w:cstheme="minorBidi"/>
           <w:bCs/>
-          <w:lang w:val="ru-RU"/>
-        </w:rPr>
-        <w:t xml:space="preserve">от таблицата </w:t>
-      </w:r>
-      <w:r>
-        <w:rPr>
-          <w:rFonts w:ascii="Consolas" w:hAnsi="Consolas"/>
-          <w:b/>
-        </w:rPr>
-        <w:t>Peaks</w:t>
-      </w:r>
-      <w:r>
-        <w:rPr>
-          <w:lang w:val="ru-RU"/>
-        </w:rPr>
-        <w:t xml:space="preserve">, </w:t>
-      </w:r>
-      <w:r>
-        <w:rPr>
-          <w:lang w:val="bg-BG"/>
-        </w:rPr>
-        <w:t xml:space="preserve">заедно с неговата </w:t>
-      </w:r>
-      <w:r>
-        <w:rPr>
-          <w:b/>
-          <w:lang w:val="bg-BG"/>
-        </w:rPr>
-        <w:t>планина</w:t>
-      </w:r>
-      <w:r>
-        <w:rPr>
-          <w:lang w:val="ru-RU"/>
+          <w:color w:val="auto"/>
+          <w:sz w:val="22"/>
+          <w:szCs w:val="22"/>
+          <w:lang w:val="bg-BG"/>
+        </w:rPr>
+        <w:t>връх</w:t>
+      </w:r>
+      <w:r>
+        <w:rPr>
+          <w:rFonts w:eastAsiaTheme="minorHAnsi" w:cstheme="minorBidi"/>
+          <w:b w:val="0"/>
+          <w:color w:val="auto"/>
+          <w:sz w:val="22"/>
+          <w:szCs w:val="22"/>
+          <w:lang w:val="bg-BG"/>
+        </w:rPr>
+        <w:t xml:space="preserve"> за всеки </w:t>
+      </w:r>
+      <w:r>
+        <w:rPr>
+          <w:rFonts w:eastAsiaTheme="minorHAnsi" w:cstheme="minorBidi"/>
+          <w:bCs/>
+          <w:color w:val="auto"/>
+          <w:sz w:val="22"/>
+          <w:szCs w:val="22"/>
+          <w:lang w:val="bg-BG"/>
+        </w:rPr>
+        <w:t>континент</w:t>
+      </w:r>
+      <w:r>
+        <w:rPr>
+          <w:rFonts w:eastAsiaTheme="minorHAnsi" w:cstheme="minorBidi"/>
+          <w:b w:val="0"/>
+          <w:color w:val="auto"/>
+          <w:sz w:val="22"/>
+          <w:szCs w:val="22"/>
+          <w:lang w:val="bg-BG"/>
         </w:rPr>
         <w:t xml:space="preserve">. </w:t>
       </w:r>
-      <w:r>
-        <w:rPr>
-          <w:lang w:val="bg-BG"/>
-        </w:rPr>
-        <w:t>Когато няколко върха в дадена страна имат една и съща надморска височина</w:t>
-      </w:r>
-      <w:r>
-        <w:rPr>
-          <w:lang w:val="ru-RU"/>
-        </w:rPr>
-        <w:t xml:space="preserve">, </w:t>
-      </w:r>
-      <w:r>
-        <w:rPr>
-          <w:lang w:val="bg-BG"/>
-        </w:rPr>
-        <w:t>покажете всички</w:t>
-      </w:r>
-      <w:r>
-        <w:rPr>
-          <w:lang w:val="ru-RU"/>
+    </w:p>
+    <w:p>
+      <w:pPr>
+        <w:pStyle w:val="Heading3"/>
+        <w:numPr>
+          <w:ilvl w:val="0"/>
+          <w:numId w:val="48"/>
+        </w:numPr>
+        <w:rPr>
+          <w:rFonts w:eastAsiaTheme="minorHAnsi" w:cstheme="minorBidi"/>
+          <w:b w:val="0"/>
+          <w:color w:val="auto"/>
+          <w:sz w:val="22"/>
+          <w:szCs w:val="22"/>
+          <w:lang w:val="bg-BG"/>
+        </w:rPr>
+      </w:pPr>
+      <w:r>
+        <w:rPr>
+          <w:rFonts w:eastAsiaTheme="minorHAnsi" w:cstheme="minorBidi"/>
+          <w:bCs/>
+          <w:color w:val="auto"/>
+          <w:sz w:val="22"/>
+          <w:szCs w:val="22"/>
+          <w:lang w:val="bg-BG"/>
+        </w:rPr>
+        <w:t>Надморска</w:t>
+      </w:r>
+      <w:r>
+        <w:rPr>
+          <w:rFonts w:eastAsiaTheme="minorHAnsi" w:cstheme="minorBidi"/>
+          <w:b w:val="0"/>
+          <w:color w:val="auto"/>
+          <w:sz w:val="22"/>
+          <w:szCs w:val="22"/>
+          <w:lang w:val="bg-BG"/>
+        </w:rPr>
+        <w:t xml:space="preserve"> </w:t>
+      </w:r>
+      <w:r>
+        <w:rPr>
+          <w:rFonts w:eastAsiaTheme="minorHAnsi" w:cstheme="minorBidi"/>
+          <w:bCs/>
+          <w:color w:val="auto"/>
+          <w:sz w:val="22"/>
+          <w:szCs w:val="22"/>
+          <w:lang w:val="bg-BG"/>
+        </w:rPr>
+        <w:t>височина</w:t>
+      </w:r>
+      <w:r>
+        <w:rPr>
+          <w:rFonts w:eastAsiaTheme="minorHAnsi" w:cstheme="minorBidi"/>
+          <w:b w:val="0"/>
+          <w:color w:val="auto"/>
+          <w:sz w:val="22"/>
+          <w:szCs w:val="22"/>
+          <w:lang w:val="bg-BG"/>
+        </w:rPr>
+        <w:t xml:space="preserve"> на този </w:t>
+      </w:r>
+      <w:r>
+        <w:rPr>
+          <w:rFonts w:eastAsiaTheme="minorHAnsi" w:cstheme="minorBidi"/>
+          <w:bCs/>
+          <w:color w:val="auto"/>
+          <w:sz w:val="22"/>
+          <w:szCs w:val="22"/>
+          <w:lang w:val="bg-BG"/>
+        </w:rPr>
+        <w:t>връх</w:t>
+      </w:r>
+      <w:r>
+        <w:rPr>
+          <w:rFonts w:eastAsiaTheme="minorHAnsi" w:cstheme="minorBidi"/>
+          <w:b w:val="0"/>
+          <w:color w:val="auto"/>
+          <w:sz w:val="22"/>
+          <w:szCs w:val="22"/>
+          <w:lang w:val="bg-BG"/>
         </w:rPr>
         <w:t xml:space="preserve">. </w:t>
       </w:r>
-      <w:r>
-        <w:rPr>
-          <w:lang w:val="bg-BG"/>
-        </w:rPr>
-        <w:t xml:space="preserve">Сортирайте резултатите по </w:t>
-      </w:r>
-      <w:r>
-        <w:rPr>
-          <w:b/>
-          <w:lang w:val="bg-BG"/>
-        </w:rPr>
-        <w:t>име</w:t>
-      </w:r>
-      <w:r>
-        <w:rPr>
-          <w:lang w:val="bg-BG"/>
-        </w:rPr>
-        <w:t xml:space="preserve"> на </w:t>
-      </w:r>
-      <w:r>
-        <w:rPr>
-          <w:b/>
-          <w:lang w:val="bg-BG"/>
-        </w:rPr>
-        <w:t>държава</w:t>
-      </w:r>
-      <w:r>
-        <w:rPr>
+    </w:p>
+    <w:p>
+      <w:pPr>
+        <w:pStyle w:val="Heading3"/>
+        <w:rPr>
+          <w:rFonts w:eastAsiaTheme="minorHAnsi" w:cstheme="minorBidi"/>
+          <w:b w:val="0"/>
+          <w:color w:val="auto"/>
+          <w:sz w:val="22"/>
+          <w:szCs w:val="22"/>
+          <w:lang w:val="bg-BG"/>
+        </w:rPr>
+      </w:pPr>
+      <w:r>
+        <w:rPr>
+          <w:rFonts w:eastAsiaTheme="minorHAnsi" w:cstheme="minorBidi"/>
+          <w:b w:val="0"/>
+          <w:color w:val="auto"/>
+          <w:sz w:val="22"/>
+          <w:szCs w:val="22"/>
+          <w:lang w:val="bg-BG"/>
+        </w:rPr>
+        <w:t xml:space="preserve">Всяка </w:t>
+      </w:r>
+      <w:r>
+        <w:rPr>
+          <w:rFonts w:eastAsiaTheme="minorHAnsi" w:cstheme="minorBidi"/>
+          <w:bCs/>
+          <w:color w:val="auto"/>
+          <w:sz w:val="22"/>
+          <w:szCs w:val="22"/>
+          <w:lang w:val="bg-BG"/>
+        </w:rPr>
+        <w:t>група</w:t>
+      </w:r>
+      <w:r>
+        <w:rPr>
+          <w:rFonts w:eastAsiaTheme="minorHAnsi" w:cstheme="minorBidi"/>
+          <w:b w:val="0"/>
+          <w:color w:val="auto"/>
+          <w:sz w:val="22"/>
+          <w:szCs w:val="22"/>
+          <w:lang w:val="bg-BG"/>
+        </w:rPr>
+        <w:t xml:space="preserve"> от </w:t>
+      </w:r>
+      <w:r>
+        <w:rPr>
+          <w:rFonts w:eastAsiaTheme="minorHAnsi" w:cstheme="minorBidi"/>
+          <w:bCs/>
+          <w:color w:val="auto"/>
+          <w:sz w:val="22"/>
+          <w:szCs w:val="22"/>
+          <w:lang w:val="bg-BG"/>
+        </w:rPr>
+        <w:t>резултати</w:t>
+      </w:r>
+      <w:r>
+        <w:rPr>
+          <w:rFonts w:eastAsiaTheme="minorHAnsi" w:cstheme="minorBidi"/>
+          <w:b w:val="0"/>
+          <w:color w:val="auto"/>
+          <w:sz w:val="22"/>
+          <w:szCs w:val="22"/>
+          <w:lang w:val="bg-BG"/>
+        </w:rPr>
+        <w:t xml:space="preserve"> трябва да представлява един континент. За всеки </w:t>
+      </w:r>
+      <w:r>
+        <w:rPr>
+          <w:rFonts w:eastAsiaTheme="minorHAnsi" w:cstheme="minorBidi"/>
+          <w:bCs/>
+          <w:color w:val="auto"/>
+          <w:sz w:val="22"/>
+          <w:szCs w:val="22"/>
+          <w:lang w:val="bg-BG"/>
+        </w:rPr>
+        <w:t>континент</w:t>
+      </w:r>
+      <w:r>
+        <w:rPr>
+          <w:rFonts w:eastAsiaTheme="minorHAnsi" w:cstheme="minorBidi"/>
+          <w:b w:val="0"/>
+          <w:color w:val="auto"/>
+          <w:sz w:val="22"/>
+          <w:szCs w:val="22"/>
+          <w:lang w:val="bg-BG"/>
+        </w:rPr>
+        <w:t xml:space="preserve"> трябва да се показва само </w:t>
+      </w:r>
+      <w:r>
+        <w:rPr>
+          <w:rFonts w:eastAsiaTheme="minorHAnsi" w:cstheme="minorBidi"/>
+          <w:bCs/>
+          <w:color w:val="auto"/>
+          <w:sz w:val="22"/>
+          <w:szCs w:val="22"/>
+          <w:lang w:val="bg-BG"/>
+        </w:rPr>
+        <w:t>най-високият връх</w:t>
+      </w:r>
+      <w:r>
+        <w:rPr>
+          <w:rFonts w:eastAsiaTheme="minorHAnsi" w:cstheme="minorBidi"/>
+          <w:b w:val="0"/>
+          <w:color w:val="auto"/>
+          <w:sz w:val="22"/>
+          <w:szCs w:val="22"/>
+          <w:lang w:val="bg-BG"/>
+        </w:rPr>
+        <w:t xml:space="preserve"> и неговата </w:t>
+      </w:r>
+      <w:r>
+        <w:rPr>
+          <w:rFonts w:eastAsiaTheme="minorHAnsi" w:cstheme="minorBidi"/>
+          <w:bCs/>
+          <w:color w:val="auto"/>
+          <w:sz w:val="22"/>
+          <w:szCs w:val="22"/>
+          <w:lang w:val="bg-BG"/>
+        </w:rPr>
+        <w:t>надморска височина</w:t>
+      </w:r>
+      <w:r>
+        <w:rPr>
+          <w:rFonts w:eastAsiaTheme="minorHAnsi" w:cstheme="minorBidi"/>
+          <w:b w:val="0"/>
+          <w:color w:val="auto"/>
+          <w:sz w:val="22"/>
+          <w:szCs w:val="22"/>
+          <w:lang w:val="bg-BG"/>
+        </w:rPr>
+        <w:t xml:space="preserve">. Резултатите трябва да бъдат </w:t>
+      </w:r>
+      <w:r>
+        <w:rPr>
+          <w:rFonts w:eastAsiaTheme="minorHAnsi" w:cstheme="minorBidi"/>
+          <w:bCs/>
+          <w:color w:val="auto"/>
+          <w:sz w:val="22"/>
+          <w:szCs w:val="22"/>
+          <w:lang w:val="bg-BG"/>
+        </w:rPr>
+        <w:t>сортирани</w:t>
+      </w:r>
+      <w:r>
+        <w:rPr>
+          <w:rFonts w:eastAsiaTheme="minorHAnsi" w:cstheme="minorBidi"/>
+          <w:b w:val="0"/>
+          <w:color w:val="auto"/>
+          <w:sz w:val="22"/>
+          <w:szCs w:val="22"/>
           <w:lang w:val="bg-BG"/>
         </w:rPr>
         <w:t xml:space="preserve"> по </w:t>
       </w:r>
       <w:r>
         <w:rPr>
-          <w:b/>
-          <w:lang w:val="bg-BG"/>
-        </w:rPr>
-        <w:t>азбучен ред</w:t>
-      </w:r>
-      <w:r>
-        <w:rPr>
-          <w:lang w:val="ru-RU"/>
-        </w:rPr>
-        <w:t xml:space="preserve">, </w:t>
-      </w:r>
-      <w:r>
-        <w:rPr>
-          <w:lang w:val="bg-BG"/>
-        </w:rPr>
-        <w:t xml:space="preserve">след това по </w:t>
-      </w:r>
-      <w:r>
-        <w:rPr>
-          <w:b/>
-          <w:lang w:val="bg-BG"/>
-        </w:rPr>
-        <w:t>име</w:t>
-      </w:r>
-      <w:r>
-        <w:rPr>
-          <w:lang w:val="bg-BG"/>
-        </w:rPr>
-        <w:t xml:space="preserve"> на </w:t>
-      </w:r>
-      <w:r>
-        <w:rPr>
-          <w:b/>
-          <w:lang w:val="bg-BG"/>
-        </w:rPr>
-        <w:t>най</w:t>
-      </w:r>
-      <w:r>
-        <w:rPr>
-          <w:b/>
-          <w:lang w:val="ru-RU"/>
-        </w:rPr>
-        <w:t>-</w:t>
-      </w:r>
-      <w:r>
-        <w:rPr>
-          <w:b/>
-          <w:lang w:val="bg-BG"/>
-        </w:rPr>
-        <w:t>висок връх</w:t>
-      </w:r>
-      <w:r>
-        <w:rPr>
-          <w:lang w:val="bg-BG"/>
-        </w:rPr>
-        <w:t xml:space="preserve"> по </w:t>
-      </w:r>
-      <w:r>
-        <w:rPr>
-          <w:b/>
-          <w:lang w:val="bg-BG"/>
-        </w:rPr>
-        <w:t>азбучен ред</w:t>
-      </w:r>
-      <w:r>
-        <w:rPr>
-          <w:lang w:val="ru-RU"/>
-        </w:rPr>
-        <w:t xml:space="preserve">. </w:t>
-      </w:r>
-      <w:r>
-        <w:rPr>
-          <w:lang w:val="bg-BG"/>
-        </w:rPr>
-        <w:t xml:space="preserve">Вземете само </w:t>
-      </w:r>
-      <w:r>
-        <w:rPr>
-          <w:b/>
-          <w:lang w:val="bg-BG"/>
-        </w:rPr>
-        <w:t>първите</w:t>
-      </w:r>
-      <w:r>
-        <w:rPr>
+          <w:rFonts w:eastAsiaTheme="minorHAnsi" w:cstheme="minorBidi"/>
+          <w:bCs/>
+          <w:color w:val="auto"/>
+          <w:sz w:val="22"/>
+          <w:szCs w:val="22"/>
+          <w:lang w:val="bg-BG"/>
+        </w:rPr>
+        <w:t>височина</w:t>
+      </w:r>
+      <w:r>
+        <w:rPr>
+          <w:rFonts w:eastAsiaTheme="minorHAnsi" w:cstheme="minorBidi"/>
+          <w:b w:val="0"/>
+          <w:color w:val="auto"/>
+          <w:sz w:val="22"/>
+          <w:szCs w:val="22"/>
           <w:lang w:val="bg-BG"/>
         </w:rPr>
         <w:t xml:space="preserve"> </w:t>
       </w:r>
       <w:r>
         <w:rPr>
-          <w:b/>
-        </w:rPr>
-        <w:t>5</w:t>
-      </w:r>
-      <w:r>
-        <w:t xml:space="preserve"> </w:t>
-      </w:r>
-      <w:r>
-        <w:rPr>
-          <w:lang w:val="bg-BG"/>
-        </w:rPr>
-        <w:t>реда</w:t>
-      </w:r>
-      <w:r>
+          <w:rFonts w:eastAsiaTheme="minorHAnsi" w:cstheme="minorBidi"/>
+          <w:b w:val="0"/>
+          <w:color w:val="auto"/>
+          <w:sz w:val="22"/>
+          <w:szCs w:val="22"/>
+          <w:lang w:val="bg-BG"/>
+        </w:rPr>
+        <w:t>на</w:t>
+      </w:r>
+      <w:r>
+        <w:rPr>
+          <w:rFonts w:eastAsiaTheme="minorHAnsi" w:cstheme="minorBidi"/>
+          <w:bCs/>
+          <w:color w:val="auto"/>
+          <w:sz w:val="22"/>
+          <w:szCs w:val="22"/>
+          <w:lang w:val="bg-BG"/>
+        </w:rPr>
+        <w:t xml:space="preserve"> върха</w:t>
+      </w:r>
+      <w:r>
+        <w:rPr>
+          <w:rFonts w:eastAsiaTheme="minorHAnsi" w:cstheme="minorBidi"/>
+          <w:b w:val="0"/>
+          <w:color w:val="auto"/>
+          <w:sz w:val="22"/>
+          <w:szCs w:val="22"/>
+          <w:lang w:val="bg-BG"/>
+        </w:rPr>
+        <w:t xml:space="preserve"> в </w:t>
+      </w:r>
+      <w:r>
+        <w:rPr>
+          <w:rFonts w:eastAsiaTheme="minorHAnsi" w:cstheme="minorBidi"/>
+          <w:bCs/>
+          <w:color w:val="auto"/>
+          <w:sz w:val="22"/>
+          <w:szCs w:val="22"/>
+          <w:lang w:val="bg-BG"/>
+        </w:rPr>
+        <w:t>низходящ ред</w:t>
+      </w:r>
+      <w:r>
+        <w:rPr>
+          <w:rFonts w:eastAsiaTheme="minorHAnsi" w:cstheme="minorBidi"/>
+          <w:b w:val="0"/>
+          <w:color w:val="auto"/>
+          <w:sz w:val="22"/>
+          <w:szCs w:val="22"/>
+          <w:lang w:val="bg-BG"/>
+        </w:rPr>
         <w:t>.</w:t>
       </w:r>
     </w:p>
@@ -1062,7 +1250,6 @@
         <w:gridCol w:w="1990"/>
         <w:gridCol w:w="2410"/>
         <w:gridCol w:w="2620"/>
-        <w:gridCol w:w="2340"/>
       </w:tblGrid>
       <w:tr>
         <w:trPr>
@@ -1093,7 +1280,7 @@
                 <w:bCs/>
                 <w:noProof/>
               </w:rPr>
-              <w:t>Country</w:t>
+              <w:t>Continent</w:t>
             </w:r>
           </w:p>
         </w:tc>
@@ -1149,38 +1336,11 @@
             </w:r>
           </w:p>
         </w:tc>
-        <w:tc>
-          <w:tcPr>
-            <w:tcW w:w="2340" w:type="dxa"/>
-            <w:shd w:val="clear" w:color="auto" w:fill="D9D9D9" w:themeFill="background1" w:themeFillShade="D9"/>
-            <w:vAlign w:val="center"/>
-          </w:tcPr>
-          <w:p>
-            <w:pPr>
-              <w:spacing w:after="0"/>
-              <w:jc w:val="center"/>
-              <w:rPr>
-                <w:b/>
-                <w:bCs/>
-                <w:noProof/>
-              </w:rPr>
-            </w:pPr>
-            <w:r>
-              <w:rPr>
-                <w:b/>
-                <w:bCs/>
-                <w:noProof/>
-              </w:rPr>
-              <w:t>Mountain</w:t>
-            </w:r>
-          </w:p>
-        </w:tc>
       </w:tr>
       <w:tr>
         <w:tc>
           <w:tcPr>
             <w:tcW w:w="1990" w:type="dxa"/>
-            <w:vAlign w:val="center"/>
           </w:tcPr>
           <w:p>
             <w:pPr>
@@ -1190,17 +1350,13 @@
               </w:rPr>
             </w:pPr>
             <w:r>
-              <w:rPr>
-                <w:noProof/>
-              </w:rPr>
-              <w:t>Argentina</w:t>
+              <w:t>Asia</w:t>
             </w:r>
           </w:p>
         </w:tc>
         <w:tc>
           <w:tcPr>
             <w:tcW w:w="2410" w:type="dxa"/>
-            <w:vAlign w:val="center"/>
           </w:tcPr>
           <w:p>
             <w:pPr>
@@ -1210,17 +1366,13 @@
               </w:rPr>
             </w:pPr>
             <w:r>
-              <w:rPr>
-                <w:noProof/>
-              </w:rPr>
-              <w:t>Aconcagua</w:t>
+              <w:t>Everest</w:t>
             </w:r>
           </w:p>
         </w:tc>
         <w:tc>
           <w:tcPr>
             <w:tcW w:w="2620" w:type="dxa"/>
-            <w:vAlign w:val="center"/>
           </w:tcPr>
           <w:p>
             <w:pPr>
@@ -1230,30 +1382,7 @@
               </w:rPr>
             </w:pPr>
             <w:r>
-              <w:rPr>
-                <w:noProof/>
-              </w:rPr>
-              <w:t>6962</w:t>
-            </w:r>
-          </w:p>
-        </w:tc>
-        <w:tc>
-          <w:tcPr>
-            <w:tcW w:w="2340" w:type="dxa"/>
-            <w:vAlign w:val="center"/>
-          </w:tcPr>
-          <w:p>
-            <w:pPr>
-              <w:spacing w:after="0"/>
-              <w:rPr>
-                <w:noProof/>
-              </w:rPr>
-            </w:pPr>
-            <w:r>
-              <w:rPr>
-                <w:noProof/>
-              </w:rPr>
-              <w:t>Andes</w:t>
+              <w:t>8848</w:t>
             </w:r>
           </w:p>
         </w:tc>
@@ -1262,7 +1391,6 @@
         <w:tc>
           <w:tcPr>
             <w:tcW w:w="1990" w:type="dxa"/>
-            <w:vAlign w:val="center"/>
           </w:tcPr>
           <w:p>
             <w:pPr>
@@ -1275,24 +1403,14 @@
               </w:rPr>
             </w:pPr>
             <w:r>
-              <w:rPr>
-                <w:noProof/>
-              </w:rPr>
-              <w:t>Austria</w:t>
-            </w:r>
-            <w:r>
-              <w:rPr>
-                <w:noProof/>
-                <w:lang w:val="bg-BG"/>
-              </w:rPr>
-              <w:tab/>
+              <w:lastRenderedPageBreak/>
+              <w:t>Asia</w:t>
             </w:r>
           </w:p>
         </w:tc>
         <w:tc>
           <w:tcPr>
             <w:tcW w:w="2410" w:type="dxa"/>
-            <w:vAlign w:val="center"/>
           </w:tcPr>
           <w:p>
             <w:pPr>
@@ -1302,17 +1420,13 @@
               </w:rPr>
             </w:pPr>
             <w:r>
-              <w:rPr>
-                <w:noProof/>
-              </w:rPr>
-              <w:t>Grossglockner</w:t>
+              <w:t>K2</w:t>
             </w:r>
           </w:p>
         </w:tc>
         <w:tc>
           <w:tcPr>
             <w:tcW w:w="2620" w:type="dxa"/>
-            <w:vAlign w:val="center"/>
           </w:tcPr>
           <w:p>
             <w:pPr>
@@ -1322,30 +1436,7 @@
               </w:rPr>
             </w:pPr>
             <w:r>
-              <w:rPr>
-                <w:noProof/>
-              </w:rPr>
-              <w:t>3798</w:t>
-            </w:r>
-          </w:p>
-        </w:tc>
-        <w:tc>
-          <w:tcPr>
-            <w:tcW w:w="2340" w:type="dxa"/>
-            <w:vAlign w:val="center"/>
-          </w:tcPr>
-          <w:p>
-            <w:pPr>
-              <w:spacing w:after="0"/>
-              <w:rPr>
-                <w:noProof/>
-              </w:rPr>
-            </w:pPr>
-            <w:r>
-              <w:rPr>
-                <w:noProof/>
-              </w:rPr>
-              <w:t>Alps</w:t>
+              <w:t>8611</w:t>
             </w:r>
           </w:p>
         </w:tc>
@@ -1357,7 +1448,6 @@
         <w:tc>
           <w:tcPr>
             <w:tcW w:w="1990" w:type="dxa"/>
-            <w:vAlign w:val="center"/>
           </w:tcPr>
           <w:p>
             <w:pPr>
@@ -1370,17 +1460,13 @@
               </w:rPr>
             </w:pPr>
             <w:r>
-              <w:rPr>
-                <w:noProof/>
-              </w:rPr>
-              <w:t>Bulgaria</w:t>
+              <w:t>North America</w:t>
             </w:r>
           </w:p>
         </w:tc>
         <w:tc>
           <w:tcPr>
             <w:tcW w:w="2410" w:type="dxa"/>
-            <w:vAlign w:val="center"/>
           </w:tcPr>
           <w:p>
             <w:pPr>
@@ -1390,17 +1476,13 @@
               </w:rPr>
             </w:pPr>
             <w:r>
-              <w:rPr>
-                <w:noProof/>
-              </w:rPr>
-              <w:t>Musala</w:t>
+              <w:t>Denali</w:t>
             </w:r>
           </w:p>
         </w:tc>
         <w:tc>
           <w:tcPr>
             <w:tcW w:w="2620" w:type="dxa"/>
-            <w:vAlign w:val="center"/>
           </w:tcPr>
           <w:p>
             <w:pPr>
@@ -1410,30 +1492,7 @@
               </w:rPr>
             </w:pPr>
             <w:r>
-              <w:rPr>
-                <w:noProof/>
-              </w:rPr>
-              <w:t>2925</w:t>
-            </w:r>
-          </w:p>
-        </w:tc>
-        <w:tc>
-          <w:tcPr>
-            <w:tcW w:w="2340" w:type="dxa"/>
-            <w:vAlign w:val="center"/>
-          </w:tcPr>
-          <w:p>
-            <w:pPr>
-              <w:spacing w:after="0"/>
-              <w:rPr>
-                <w:noProof/>
-              </w:rPr>
-            </w:pPr>
-            <w:r>
-              <w:rPr>
-                <w:noProof/>
-              </w:rPr>
-              <w:t>Rila</w:t>
+              <w:t>6190</w:t>
             </w:r>
           </w:p>
         </w:tc>
@@ -1445,7 +1504,6 @@
         <w:tc>
           <w:tcPr>
             <w:tcW w:w="1990" w:type="dxa"/>
-            <w:vAlign w:val="center"/>
           </w:tcPr>
           <w:p>
             <w:pPr>
@@ -1458,25 +1516,13 @@
               </w:rPr>
             </w:pPr>
             <w:r>
-              <w:rPr>
-                <w:noProof/>
-              </w:rPr>
-              <w:lastRenderedPageBreak/>
-              <w:t>China</w:t>
-            </w:r>
-            <w:r>
-              <w:rPr>
-                <w:noProof/>
-                <w:lang w:val="bg-BG"/>
-              </w:rPr>
-              <w:tab/>
+              <w:t>Europe</w:t>
             </w:r>
           </w:p>
         </w:tc>
         <w:tc>
           <w:tcPr>
             <w:tcW w:w="2410" w:type="dxa"/>
-            <w:vAlign w:val="center"/>
           </w:tcPr>
           <w:p>
             <w:pPr>
@@ -1486,123 +1532,20 @@
               </w:rPr>
             </w:pPr>
             <w:r>
-              <w:rPr>
-                <w:noProof/>
-              </w:rPr>
-              <w:t>K2</w:t>
+              <w:t>Mont Blanc</w:t>
             </w:r>
           </w:p>
         </w:tc>
         <w:tc>
           <w:tcPr>
             <w:tcW w:w="2620" w:type="dxa"/>
-            <w:vAlign w:val="center"/>
           </w:tcPr>
           <w:p>
             <w:pPr>
               <w:spacing w:after="0"/>
             </w:pPr>
             <w:r>
-              <w:t>8611</w:t>
-            </w:r>
-          </w:p>
-        </w:tc>
-        <w:tc>
-          <w:tcPr>
-            <w:tcW w:w="2340" w:type="dxa"/>
-            <w:vAlign w:val="center"/>
-          </w:tcPr>
-          <w:p>
-            <w:pPr>
-              <w:spacing w:after="0"/>
-            </w:pPr>
-            <w:r>
-              <w:t>Karakoram Range</w:t>
-            </w:r>
-          </w:p>
-        </w:tc>
-      </w:tr>
-      <w:tr>
-        <w:trPr>
-          <w:trHeight w:val="272"/>
-        </w:trPr>
-        <w:tc>
-          <w:tcPr>
-            <w:tcW w:w="1990" w:type="dxa"/>
-            <w:vAlign w:val="center"/>
-          </w:tcPr>
-          <w:p>
-            <w:pPr>
-              <w:spacing w:after="0"/>
-              <w:rPr>
-                <w:noProof/>
-              </w:rPr>
-            </w:pPr>
-            <w:r>
-              <w:rPr>
-                <w:noProof/>
-              </w:rPr>
-              <w:t>United States</w:t>
-            </w:r>
-          </w:p>
-        </w:tc>
-        <w:tc>
-          <w:tcPr>
-            <w:tcW w:w="2410" w:type="dxa"/>
-            <w:vAlign w:val="center"/>
-          </w:tcPr>
-          <w:p>
-            <w:pPr>
-              <w:spacing w:after="0"/>
-              <w:rPr>
-                <w:noProof/>
-              </w:rPr>
-            </w:pPr>
-            <w:r>
-              <w:rPr>
-                <w:noProof/>
-              </w:rPr>
-              <w:t>Mount McKinley</w:t>
-            </w:r>
-          </w:p>
-        </w:tc>
-        <w:tc>
-          <w:tcPr>
-            <w:tcW w:w="2620" w:type="dxa"/>
-            <w:vAlign w:val="center"/>
-          </w:tcPr>
-          <w:p>
-            <w:pPr>
-              <w:spacing w:after="0"/>
-              <w:rPr>
-                <w:noProof/>
-              </w:rPr>
-            </w:pPr>
-            <w:r>
-              <w:rPr>
-                <w:noProof/>
-              </w:rPr>
-              <w:t>6194</w:t>
-            </w:r>
-          </w:p>
-        </w:tc>
-        <w:tc>
-          <w:tcPr>
-            <w:tcW w:w="2340" w:type="dxa"/>
-            <w:vAlign w:val="center"/>
-          </w:tcPr>
-          <w:p>
-            <w:pPr>
-              <w:spacing w:after="0"/>
-              <w:rPr>
-                <w:noProof/>
-              </w:rPr>
-            </w:pPr>
-            <w:r>
-              <w:rPr>
-                <w:noProof/>
-              </w:rPr>
-              <w:t>Alaska Range</w:t>
+              <w:t>4810</w:t>
             </w:r>
           </w:p>
         </w:tc>
@@ -1782,6 +1725,7 @@
         </w:rPr>
         <w:t>.</w:t>
       </w:r>
+      <w:proofErr w:type="spellStart"/>
       <w:r>
         <w:rPr>
           <w:b/>
@@ -1789,6 +1733,7 @@
         </w:rPr>
         <w:t>sql</w:t>
       </w:r>
+      <w:proofErr w:type="spellEnd"/>
       <w:r>
         <w:rPr>
           <w:lang w:val="ru-RU"/>
@@ -2025,6 +1970,7 @@
         </w:rPr>
         <w:t>"</w:t>
       </w:r>
+      <w:proofErr w:type="spellStart"/>
       <w:r>
         <w:rPr>
           <w:b/>
@@ -2032,6 +1978,7 @@
         </w:rPr>
         <w:t>LongestMagicWand</w:t>
       </w:r>
+      <w:proofErr w:type="spellEnd"/>
       <w:r>
         <w:rPr>
           <w:lang w:val="ru-RU"/>
@@ -2331,6 +2278,7 @@
               <w:spacing w:after="0"/>
             </w:pPr>
             <w:r>
+              <w:lastRenderedPageBreak/>
               <w:t>…</w:t>
             </w:r>
           </w:p>
@@ -2359,7 +2307,6 @@
         <w:rPr>
           <w:lang w:val="ru-RU"/>
         </w:rPr>
-        <w:lastRenderedPageBreak/>
         <w:t xml:space="preserve">* </w:t>
       </w:r>
       <w:r>
@@ -3091,6 +3038,7 @@
               <w:spacing w:after="0"/>
             </w:pPr>
             <w:r>
+              <w:lastRenderedPageBreak/>
               <w:t>…</w:t>
             </w:r>
           </w:p>
@@ -3116,7 +3064,6 @@
         <w:pStyle w:val="Heading2"/>
       </w:pPr>
       <w:r>
-        <w:lastRenderedPageBreak/>
         <w:t>Филтриране на депозити</w:t>
       </w:r>
     </w:p>
@@ -4074,6 +4021,7 @@
         </w:rPr>
       </w:pPr>
       <w:r>
+        <w:lastRenderedPageBreak/>
         <w:t>[61+]</w:t>
       </w:r>
     </w:p>
@@ -4108,7 +4056,6 @@
           <w:b/>
           <w:lang w:val="bg-BG"/>
         </w:rPr>
-        <w:lastRenderedPageBreak/>
         <w:t>Възрастови групи</w:t>
       </w:r>
     </w:p>
@@ -9319,6 +9266,119 @@
     </w:lvl>
   </w:abstractNum>
   <w:abstractNum w:abstractNumId="22" w15:restartNumberingAfterBreak="0">
+    <w:nsid w:val="3EE10DFA"/>
+    <w:multiLevelType w:val="hybridMultilevel"/>
+    <w:tmpl w:val="9E4C5768"/>
+    <w:lvl w:ilvl="0" w:tplc="04090001">
+      <w:start w:val="1"/>
+      <w:numFmt w:val="bullet"/>
+      <w:lvlText w:val=""/>
+      <w:lvlJc w:val="left"/>
+      <w:pPr>
+        <w:ind w:left="720" w:hanging="360"/>
+      </w:pPr>
+      <w:rPr>
+        <w:rFonts w:ascii="Symbol" w:hAnsi="Symbol" w:hint="default"/>
+      </w:rPr>
+    </w:lvl>
+    <w:lvl w:ilvl="1" w:tplc="04090003" w:tentative="1">
+      <w:start w:val="1"/>
+      <w:numFmt w:val="bullet"/>
+      <w:lvlText w:val="o"/>
+      <w:lvlJc w:val="left"/>
+      <w:pPr>
+        <w:ind w:left="1440" w:hanging="360"/>
+      </w:pPr>
+      <w:rPr>
+        <w:rFonts w:ascii="Courier New" w:hAnsi="Courier New" w:cs="Courier New" w:hint="default"/>
+      </w:rPr>
+    </w:lvl>
+    <w:lvl w:ilvl="2" w:tplc="04090005" w:tentative="1">
+      <w:start w:val="1"/>
+      <w:numFmt w:val="bullet"/>
+      <w:lvlText w:val=""/>
+      <w:lvlJc w:val="left"/>
+      <w:pPr>
+        <w:ind w:left="2160" w:hanging="360"/>
+      </w:pPr>
+      <w:rPr>
+        <w:rFonts w:ascii="Wingdings" w:hAnsi="Wingdings" w:hint="default"/>
+      </w:rPr>
+    </w:lvl>
+    <w:lvl w:ilvl="3" w:tplc="04090001" w:tentative="1">
+      <w:start w:val="1"/>
+      <w:numFmt w:val="bullet"/>
+      <w:lvlText w:val=""/>
+      <w:lvlJc w:val="left"/>
+      <w:pPr>
+        <w:ind w:left="2880" w:hanging="360"/>
+      </w:pPr>
+      <w:rPr>
+        <w:rFonts w:ascii="Symbol" w:hAnsi="Symbol" w:hint="default"/>
+      </w:rPr>
+    </w:lvl>
+    <w:lvl w:ilvl="4" w:tplc="04090003" w:tentative="1">
+      <w:start w:val="1"/>
+      <w:numFmt w:val="bullet"/>
+      <w:lvlText w:val="o"/>
+      <w:lvlJc w:val="left"/>
+      <w:pPr>
+        <w:ind w:left="3600" w:hanging="360"/>
+      </w:pPr>
+      <w:rPr>
+        <w:rFonts w:ascii="Courier New" w:hAnsi="Courier New" w:cs="Courier New" w:hint="default"/>
+      </w:rPr>
+    </w:lvl>
+    <w:lvl w:ilvl="5" w:tplc="04090005" w:tentative="1">
+      <w:start w:val="1"/>
+      <w:numFmt w:val="bullet"/>
+      <w:lvlText w:val=""/>
+      <w:lvlJc w:val="left"/>
+      <w:pPr>
+        <w:ind w:left="4320" w:hanging="360"/>
+      </w:pPr>
+      <w:rPr>
+        <w:rFonts w:ascii="Wingdings" w:hAnsi="Wingdings" w:hint="default"/>
+      </w:rPr>
+    </w:lvl>
+    <w:lvl w:ilvl="6" w:tplc="04090001" w:tentative="1">
+      <w:start w:val="1"/>
+      <w:numFmt w:val="bullet"/>
+      <w:lvlText w:val=""/>
+      <w:lvlJc w:val="left"/>
+      <w:pPr>
+        <w:ind w:left="5040" w:hanging="360"/>
+      </w:pPr>
+      <w:rPr>
+        <w:rFonts w:ascii="Symbol" w:hAnsi="Symbol" w:hint="default"/>
+      </w:rPr>
+    </w:lvl>
+    <w:lvl w:ilvl="7" w:tplc="04090003" w:tentative="1">
+      <w:start w:val="1"/>
+      <w:numFmt w:val="bullet"/>
+      <w:lvlText w:val="o"/>
+      <w:lvlJc w:val="left"/>
+      <w:pPr>
+        <w:ind w:left="5760" w:hanging="360"/>
+      </w:pPr>
+      <w:rPr>
+        <w:rFonts w:ascii="Courier New" w:hAnsi="Courier New" w:cs="Courier New" w:hint="default"/>
+      </w:rPr>
+    </w:lvl>
+    <w:lvl w:ilvl="8" w:tplc="04090005" w:tentative="1">
+      <w:start w:val="1"/>
+      <w:numFmt w:val="bullet"/>
+      <w:lvlText w:val=""/>
+      <w:lvlJc w:val="left"/>
+      <w:pPr>
+        <w:ind w:left="6480" w:hanging="360"/>
+      </w:pPr>
+      <w:rPr>
+        <w:rFonts w:ascii="Wingdings" w:hAnsi="Wingdings" w:hint="default"/>
+      </w:rPr>
+    </w:lvl>
+  </w:abstractNum>
+  <w:abstractNum w:abstractNumId="23" w15:restartNumberingAfterBreak="0">
     <w:nsid w:val="40B63A43"/>
     <w:multiLevelType w:val="hybridMultilevel"/>
     <w:tmpl w:val="4D9EFB84"/>
@@ -9413,7 +9473,7 @@
       </w:pPr>
     </w:lvl>
   </w:abstractNum>
-  <w:abstractNum w:abstractNumId="23" w15:restartNumberingAfterBreak="0">
+  <w:abstractNum w:abstractNumId="24" w15:restartNumberingAfterBreak="0">
     <w:nsid w:val="42D7028D"/>
     <w:multiLevelType w:val="hybridMultilevel"/>
     <w:tmpl w:val="14706FB4"/>
@@ -9526,7 +9586,7 @@
       </w:rPr>
     </w:lvl>
   </w:abstractNum>
-  <w:abstractNum w:abstractNumId="24" w15:restartNumberingAfterBreak="0">
+  <w:abstractNum w:abstractNumId="25" w15:restartNumberingAfterBreak="0">
     <w:nsid w:val="44BC2519"/>
     <w:multiLevelType w:val="hybridMultilevel"/>
     <w:tmpl w:val="EEB2B3B6"/>
@@ -9615,7 +9675,7 @@
       </w:pPr>
     </w:lvl>
   </w:abstractNum>
-  <w:abstractNum w:abstractNumId="25" w15:restartNumberingAfterBreak="0">
+  <w:abstractNum w:abstractNumId="26" w15:restartNumberingAfterBreak="0">
     <w:nsid w:val="462E05C9"/>
     <w:multiLevelType w:val="hybridMultilevel"/>
     <w:tmpl w:val="DD14F1AC"/>
@@ -9728,7 +9788,7 @@
       </w:rPr>
     </w:lvl>
   </w:abstractNum>
-  <w:abstractNum w:abstractNumId="26" w15:restartNumberingAfterBreak="0">
+  <w:abstractNum w:abstractNumId="27" w15:restartNumberingAfterBreak="0">
     <w:nsid w:val="49F15A4A"/>
     <w:multiLevelType w:val="hybridMultilevel"/>
     <w:tmpl w:val="507C2FF0"/>
@@ -9817,7 +9877,7 @@
       </w:pPr>
     </w:lvl>
   </w:abstractNum>
-  <w:abstractNum w:abstractNumId="27" w15:restartNumberingAfterBreak="0">
+  <w:abstractNum w:abstractNumId="28" w15:restartNumberingAfterBreak="0">
     <w:nsid w:val="4D796141"/>
     <w:multiLevelType w:val="hybridMultilevel"/>
     <w:tmpl w:val="91D04A66"/>
@@ -9930,7 +9990,7 @@
       </w:rPr>
     </w:lvl>
   </w:abstractNum>
-  <w:abstractNum w:abstractNumId="28" w15:restartNumberingAfterBreak="0">
+  <w:abstractNum w:abstractNumId="29" w15:restartNumberingAfterBreak="0">
     <w:nsid w:val="4F5B2890"/>
     <w:multiLevelType w:val="hybridMultilevel"/>
     <w:tmpl w:val="9FAE4850"/>
@@ -10043,7 +10103,7 @@
       </w:rPr>
     </w:lvl>
   </w:abstractNum>
-  <w:abstractNum w:abstractNumId="29" w15:restartNumberingAfterBreak="0">
+  <w:abstractNum w:abstractNumId="30" w15:restartNumberingAfterBreak="0">
     <w:nsid w:val="50F62E8C"/>
     <w:multiLevelType w:val="hybridMultilevel"/>
     <w:tmpl w:val="E78C85C0"/>
@@ -10156,7 +10216,7 @@
       </w:rPr>
     </w:lvl>
   </w:abstractNum>
-  <w:abstractNum w:abstractNumId="30" w15:restartNumberingAfterBreak="0">
+  <w:abstractNum w:abstractNumId="31" w15:restartNumberingAfterBreak="0">
     <w:nsid w:val="5507266E"/>
     <w:multiLevelType w:val="hybridMultilevel"/>
     <w:tmpl w:val="22522E3A"/>
@@ -10269,7 +10329,7 @@
       </w:rPr>
     </w:lvl>
   </w:abstractNum>
-  <w:abstractNum w:abstractNumId="31" w15:restartNumberingAfterBreak="0">
+  <w:abstractNum w:abstractNumId="32" w15:restartNumberingAfterBreak="0">
     <w:nsid w:val="55990837"/>
     <w:multiLevelType w:val="hybridMultilevel"/>
     <w:tmpl w:val="960254F8"/>
@@ -10382,7 +10442,7 @@
       </w:rPr>
     </w:lvl>
   </w:abstractNum>
-  <w:abstractNum w:abstractNumId="32" w15:restartNumberingAfterBreak="0">
+  <w:abstractNum w:abstractNumId="33" w15:restartNumberingAfterBreak="0">
     <w:nsid w:val="55BC60FF"/>
     <w:multiLevelType w:val="hybridMultilevel"/>
     <w:tmpl w:val="C1FC87D6"/>
@@ -10471,7 +10531,7 @@
       </w:pPr>
     </w:lvl>
   </w:abstractNum>
-  <w:abstractNum w:abstractNumId="33" w15:restartNumberingAfterBreak="0">
+  <w:abstractNum w:abstractNumId="34" w15:restartNumberingAfterBreak="0">
     <w:nsid w:val="57FD43D1"/>
     <w:multiLevelType w:val="hybridMultilevel"/>
     <w:tmpl w:val="A36A9E3E"/>
@@ -10559,7 +10619,7 @@
       </w:pPr>
     </w:lvl>
   </w:abstractNum>
-  <w:abstractNum w:abstractNumId="34" w15:restartNumberingAfterBreak="0">
+  <w:abstractNum w:abstractNumId="35" w15:restartNumberingAfterBreak="0">
     <w:nsid w:val="59AA1FB0"/>
     <w:multiLevelType w:val="hybridMultilevel"/>
     <w:tmpl w:val="C874C5A6"/>
@@ -10672,7 +10732,7 @@
       </w:rPr>
     </w:lvl>
   </w:abstractNum>
-  <w:abstractNum w:abstractNumId="35" w15:restartNumberingAfterBreak="0">
+  <w:abstractNum w:abstractNumId="36" w15:restartNumberingAfterBreak="0">
     <w:nsid w:val="5E7757B2"/>
     <w:multiLevelType w:val="multilevel"/>
     <w:tmpl w:val="0E203B02"/>
@@ -10758,7 +10818,7 @@
       </w:pPr>
     </w:lvl>
   </w:abstractNum>
-  <w:abstractNum w:abstractNumId="36" w15:restartNumberingAfterBreak="0">
+  <w:abstractNum w:abstractNumId="37" w15:restartNumberingAfterBreak="0">
     <w:nsid w:val="5F9A715F"/>
     <w:multiLevelType w:val="hybridMultilevel"/>
     <w:tmpl w:val="4B26630C"/>
@@ -10871,7 +10931,7 @@
       </w:rPr>
     </w:lvl>
   </w:abstractNum>
-  <w:abstractNum w:abstractNumId="37" w15:restartNumberingAfterBreak="0">
+  <w:abstractNum w:abstractNumId="38" w15:restartNumberingAfterBreak="0">
     <w:nsid w:val="609D235C"/>
     <w:multiLevelType w:val="hybridMultilevel"/>
     <w:tmpl w:val="848696AC"/>
@@ -10984,7 +11044,7 @@
       </w:rPr>
     </w:lvl>
   </w:abstractNum>
-  <w:abstractNum w:abstractNumId="38" w15:restartNumberingAfterBreak="0">
+  <w:abstractNum w:abstractNumId="39" w15:restartNumberingAfterBreak="0">
     <w:nsid w:val="60FC6BB4"/>
     <w:multiLevelType w:val="hybridMultilevel"/>
     <w:tmpl w:val="671E692E"/>
@@ -11097,7 +11157,7 @@
       </w:rPr>
     </w:lvl>
   </w:abstractNum>
-  <w:abstractNum w:abstractNumId="39" w15:restartNumberingAfterBreak="0">
+  <w:abstractNum w:abstractNumId="40" w15:restartNumberingAfterBreak="0">
     <w:nsid w:val="636274E2"/>
     <w:multiLevelType w:val="hybridMultilevel"/>
     <w:tmpl w:val="0732809A"/>
@@ -11186,7 +11246,7 @@
       </w:pPr>
     </w:lvl>
   </w:abstractNum>
-  <w:abstractNum w:abstractNumId="40" w15:restartNumberingAfterBreak="0">
+  <w:abstractNum w:abstractNumId="41" w15:restartNumberingAfterBreak="0">
     <w:nsid w:val="6B944EC9"/>
     <w:multiLevelType w:val="hybridMultilevel"/>
     <w:tmpl w:val="8076D1AC"/>
@@ -11299,7 +11359,7 @@
       </w:rPr>
     </w:lvl>
   </w:abstractNum>
-  <w:abstractNum w:abstractNumId="41" w15:restartNumberingAfterBreak="0">
+  <w:abstractNum w:abstractNumId="42" w15:restartNumberingAfterBreak="0">
     <w:nsid w:val="6EBD0C51"/>
     <w:multiLevelType w:val="hybridMultilevel"/>
     <w:tmpl w:val="5C28EE1A"/>
@@ -11412,7 +11472,7 @@
       </w:rPr>
     </w:lvl>
   </w:abstractNum>
-  <w:abstractNum w:abstractNumId="42" w15:restartNumberingAfterBreak="0">
+  <w:abstractNum w:abstractNumId="43" w15:restartNumberingAfterBreak="0">
     <w:nsid w:val="75F22415"/>
     <w:multiLevelType w:val="hybridMultilevel"/>
     <w:tmpl w:val="DB2EF382"/>
@@ -11498,7 +11558,7 @@
       </w:pPr>
     </w:lvl>
   </w:abstractNum>
-  <w:abstractNum w:abstractNumId="43" w15:restartNumberingAfterBreak="0">
+  <w:abstractNum w:abstractNumId="44" w15:restartNumberingAfterBreak="0">
     <w:nsid w:val="766D73FB"/>
     <w:multiLevelType w:val="hybridMultilevel"/>
     <w:tmpl w:val="646AC9A6"/>
@@ -11587,7 +11647,7 @@
       </w:pPr>
     </w:lvl>
   </w:abstractNum>
-  <w:abstractNum w:abstractNumId="44" w15:restartNumberingAfterBreak="0">
+  <w:abstractNum w:abstractNumId="45" w15:restartNumberingAfterBreak="0">
     <w:nsid w:val="771A7929"/>
     <w:multiLevelType w:val="hybridMultilevel"/>
     <w:tmpl w:val="B5EA489E"/>
@@ -11700,7 +11760,7 @@
       </w:rPr>
     </w:lvl>
   </w:abstractNum>
-  <w:abstractNum w:abstractNumId="45" w15:restartNumberingAfterBreak="0">
+  <w:abstractNum w:abstractNumId="46" w15:restartNumberingAfterBreak="0">
     <w:nsid w:val="7A0155B4"/>
     <w:multiLevelType w:val="hybridMultilevel"/>
     <w:tmpl w:val="581A57DA"/>
@@ -11817,19 +11877,19 @@
     <w:abstractNumId w:val="0"/>
   </w:num>
   <w:num w:numId="2" w16cid:durableId="448206414">
-    <w:abstractNumId w:val="45"/>
+    <w:abstractNumId w:val="46"/>
   </w:num>
   <w:num w:numId="3" w16cid:durableId="1542475421">
     <w:abstractNumId w:val="9"/>
   </w:num>
   <w:num w:numId="4" w16cid:durableId="751004280">
-    <w:abstractNumId w:val="30"/>
+    <w:abstractNumId w:val="31"/>
   </w:num>
   <w:num w:numId="5" w16cid:durableId="298196006">
-    <w:abstractNumId w:val="31"/>
+    <w:abstractNumId w:val="32"/>
   </w:num>
   <w:num w:numId="6" w16cid:durableId="1042242061">
-    <w:abstractNumId w:val="36"/>
+    <w:abstractNumId w:val="37"/>
   </w:num>
   <w:num w:numId="7" w16cid:durableId="1365667300">
     <w:abstractNumId w:val="4"/>
@@ -11838,7 +11898,7 @@
     <w:abstractNumId w:val="8"/>
   </w:num>
   <w:num w:numId="9" w16cid:durableId="592318069">
-    <w:abstractNumId w:val="28"/>
+    <w:abstractNumId w:val="29"/>
   </w:num>
   <w:num w:numId="10" w16cid:durableId="587929699">
     <w:abstractNumId w:val="13"/>
@@ -11880,28 +11940,28 @@
     <w:abstractNumId w:val="2"/>
   </w:num>
   <w:num w:numId="14" w16cid:durableId="1419130615">
-    <w:abstractNumId w:val="35"/>
+    <w:abstractNumId w:val="36"/>
   </w:num>
   <w:num w:numId="15" w16cid:durableId="137501343">
     <w:abstractNumId w:val="10"/>
   </w:num>
   <w:num w:numId="16" w16cid:durableId="1106266306">
-    <w:abstractNumId w:val="40"/>
+    <w:abstractNumId w:val="41"/>
   </w:num>
   <w:num w:numId="17" w16cid:durableId="611519896">
-    <w:abstractNumId w:val="29"/>
+    <w:abstractNumId w:val="30"/>
   </w:num>
   <w:num w:numId="18" w16cid:durableId="1090009317">
-    <w:abstractNumId w:val="44"/>
+    <w:abstractNumId w:val="45"/>
   </w:num>
   <w:num w:numId="19" w16cid:durableId="1271158473">
-    <w:abstractNumId w:val="37"/>
+    <w:abstractNumId w:val="38"/>
   </w:num>
   <w:num w:numId="20" w16cid:durableId="1667594061">
     <w:abstractNumId w:val="19"/>
   </w:num>
   <w:num w:numId="21" w16cid:durableId="678848517">
-    <w:abstractNumId w:val="33"/>
+    <w:abstractNumId w:val="34"/>
   </w:num>
   <w:num w:numId="22" w16cid:durableId="1306206050">
     <w:abstractNumId w:val="12"/>
@@ -11919,52 +11979,52 @@
     <w:abstractNumId w:val="16"/>
   </w:num>
   <w:num w:numId="27" w16cid:durableId="81920992">
-    <w:abstractNumId w:val="39"/>
+    <w:abstractNumId w:val="40"/>
   </w:num>
   <w:num w:numId="28" w16cid:durableId="2091541823">
     <w:abstractNumId w:val="18"/>
   </w:num>
   <w:num w:numId="29" w16cid:durableId="1660497488">
-    <w:abstractNumId w:val="43"/>
+    <w:abstractNumId w:val="44"/>
   </w:num>
   <w:num w:numId="30" w16cid:durableId="1484933410">
-    <w:abstractNumId w:val="22"/>
+    <w:abstractNumId w:val="23"/>
   </w:num>
   <w:num w:numId="31" w16cid:durableId="592668566">
     <w:abstractNumId w:val="11"/>
   </w:num>
   <w:num w:numId="32" w16cid:durableId="325473353">
-    <w:abstractNumId w:val="38"/>
+    <w:abstractNumId w:val="39"/>
   </w:num>
   <w:num w:numId="33" w16cid:durableId="2036073740">
-    <w:abstractNumId w:val="41"/>
+    <w:abstractNumId w:val="42"/>
   </w:num>
   <w:num w:numId="34" w16cid:durableId="283117860">
-    <w:abstractNumId w:val="27"/>
+    <w:abstractNumId w:val="28"/>
   </w:num>
   <w:num w:numId="35" w16cid:durableId="1003435630">
-    <w:abstractNumId w:val="42"/>
+    <w:abstractNumId w:val="43"/>
   </w:num>
   <w:num w:numId="36" w16cid:durableId="1116749849">
     <w:abstractNumId w:val="6"/>
   </w:num>
   <w:num w:numId="37" w16cid:durableId="53893511">
-    <w:abstractNumId w:val="24"/>
+    <w:abstractNumId w:val="25"/>
   </w:num>
   <w:num w:numId="38" w16cid:durableId="1442649251">
     <w:abstractNumId w:val="14"/>
   </w:num>
   <w:num w:numId="39" w16cid:durableId="632060382">
-    <w:abstractNumId w:val="32"/>
+    <w:abstractNumId w:val="33"/>
   </w:num>
   <w:num w:numId="40" w16cid:durableId="1369524005">
+    <w:abstractNumId w:val="27"/>
+  </w:num>
+  <w:num w:numId="41" w16cid:durableId="1895847060">
     <w:abstractNumId w:val="26"/>
   </w:num>
-  <w:num w:numId="41" w16cid:durableId="1895847060">
-    <w:abstractNumId w:val="25"/>
-  </w:num>
   <w:num w:numId="42" w16cid:durableId="1963805159">
-    <w:abstractNumId w:val="34"/>
+    <w:abstractNumId w:val="35"/>
   </w:num>
   <w:num w:numId="43" w16cid:durableId="967929995">
     <w:abstractNumId w:val="5"/>
@@ -11979,7 +12039,10 @@
     <w:abstractNumId w:val="1"/>
   </w:num>
   <w:num w:numId="47" w16cid:durableId="1095982373">
-    <w:abstractNumId w:val="23"/>
+    <w:abstractNumId w:val="24"/>
+  </w:num>
+  <w:num w:numId="48" w16cid:durableId="463430914">
+    <w:abstractNumId w:val="22"/>
   </w:num>
 </w:numbering>
 </file>

</xml_diff>